<commit_message>
implemente validar y retroalimentar tanto documentos como reportes
</commit_message>
<xml_diff>
--- a/SistemaGestionPracticasProfesionales (2)/SistemaGestionPracticasProfesionales/oficios/Oficio_MAT202505.docx
+++ b/SistemaGestionPracticasProfesionales (2)/SistemaGestionPracticasProfesionales/oficios/Oficio_MAT202505.docx
@@ -204,7 +204,7 @@
         </w:rPr>
       </w:pPr>
       <w:r>
-        <w:t xml:space="preserve">correo electrónico: laura.martinez@techsolutions.com y  teléfono: 5567894321. </w:t>
+        <w:t xml:space="preserve">correo electrónico: carlos.ruiz@ecotech.com y  teléfono: 3322334455. </w:t>
       </w:r>
     </w:p>
     <w:p xmlns:wp14="http://schemas.microsoft.com/office/word/2010/wordml" wp14:textId="77777777">
@@ -277,7 +277,7 @@
       <w:bookmarkStart w:name="_GoBack" w:id="0"/>
       <w:bookmarkEnd w:id="0"/>
       <w:r>
-        <w:t>Laura Martínez</w:t>
+        <w:t>Carlos Ruiz</w:t>
       </w:r>
     </w:p>
     <w:p>

</xml_diff>